<commit_message>
Updated Product Landing Guide with Breadcrumb details
</commit_message>
<xml_diff>
--- a/org/docs/user-manuals/User_Guide-Product_Landing.docx
+++ b/org/docs/user-manuals/User_Guide-Product_Landing.docx
@@ -22,7 +22,7 @@
       <w:r>
         <w:rPr>
           <w:noProof/>
-          <w:lang w:val="en-US" w:eastAsia="ja-JP"/>
+          <w:lang w:val="en-US" w:eastAsia="en-US"/>
         </w:rPr>
         <w:drawing>
           <wp:anchor distT="0" distB="0" distL="0" distR="114300" simplePos="0" relativeHeight="251661312" behindDoc="1" locked="0" layoutInCell="1" allowOverlap="1" wp14:anchorId="1AD4DD66" wp14:editId="733E5423">
@@ -94,7 +94,7 @@
       <w:r>
         <w:rPr>
           <w:noProof/>
-          <w:lang w:val="en-US" w:eastAsia="ja-JP"/>
+          <w:lang w:val="en-US" w:eastAsia="en-US"/>
         </w:rPr>
         <mc:AlternateContent>
           <mc:Choice Requires="wps">
@@ -158,9 +158,9 @@
               </wp:anchor>
             </w:drawing>
           </mc:Choice>
-          <mc:Fallback xmlns:mo="http://schemas.microsoft.com/office/mac/office/2008/main" xmlns:mv="urn:schemas-microsoft-com:mac:vml">
+          <mc:Fallback>
             <w:pict>
-              <v:line w14:anchorId="15EBDDC1" id="Line 4" o:spid="_x0000_s1026" style="position:absolute;z-index:251660288;visibility:visible;mso-wrap-style:square;mso-width-percent:0;mso-height-percent:0;mso-wrap-distance-left:114296emu;mso-wrap-distance-top:0;mso-wrap-distance-right:114296emu;mso-wrap-distance-bottom:0;mso-position-horizontal:absolute;mso-position-horizontal-relative:page;mso-position-vertical:absolute;mso-position-vertical-relative:page;mso-width-percent:0;mso-height-percent:0;mso-width-relative:page;mso-height-relative:page" from="211.6pt,15.4pt" to="211.6pt,765.4pt" o:gfxdata="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" strokecolor="#17365d" strokeweight="1.5pt">
+              <v:line w14:anchorId="1A4F90AF" id="Line 4" o:spid="_x0000_s1026" style="position:absolute;z-index:251660288;visibility:visible;mso-wrap-style:square;mso-width-percent:0;mso-height-percent:0;mso-wrap-distance-left:3.17489mm;mso-wrap-distance-top:0;mso-wrap-distance-right:3.17489mm;mso-wrap-distance-bottom:0;mso-position-horizontal:absolute;mso-position-horizontal-relative:page;mso-position-vertical:absolute;mso-position-vertical-relative:page;mso-width-percent:0;mso-height-percent:0;mso-width-relative:page;mso-height-relative:page" from="211.6pt,15.4pt" to="211.6pt,765.4pt" o:gfxdata="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" strokecolor="#17365d" strokeweight="1.5pt">
                 <w10:wrap anchorx="page" anchory="page"/>
               </v:line>
             </w:pict>
@@ -266,7 +266,7 @@
       <w:r>
         <w:rPr>
           <w:noProof/>
-          <w:lang w:val="en-US" w:eastAsia="ja-JP"/>
+          <w:lang w:val="en-US" w:eastAsia="en-US"/>
         </w:rPr>
         <mc:AlternateContent>
           <mc:Choice Requires="wps">
@@ -830,128 +830,81 @@
           <w:r>
             <w:fldChar w:fldCharType="separate"/>
           </w:r>
-          <w:bookmarkStart w:id="6" w:name="_GoBack"/>
-          <w:bookmarkEnd w:id="6"/>
-          <w:r>
-            <w:rPr>
-              <w:rStyle w:val="Hyperlink"/>
-              <w:noProof/>
-            </w:rPr>
-            <w:fldChar w:fldCharType="begin"/>
-          </w:r>
-          <w:r>
-            <w:rPr>
-              <w:rStyle w:val="Hyperlink"/>
-              <w:noProof/>
-            </w:rPr>
-            <w:instrText xml:space="preserve"> </w:instrText>
-          </w:r>
-          <w:r>
-            <w:rPr>
-              <w:noProof/>
-            </w:rPr>
-            <w:instrText>HYPERLINK \l "_Toc473015253"</w:instrText>
-          </w:r>
-          <w:r>
-            <w:rPr>
-              <w:rStyle w:val="Hyperlink"/>
-              <w:noProof/>
-            </w:rPr>
-            <w:instrText xml:space="preserve"> </w:instrText>
-          </w:r>
-          <w:r>
-            <w:rPr>
-              <w:rStyle w:val="Hyperlink"/>
-              <w:noProof/>
-            </w:rPr>
-          </w:r>
-          <w:r>
-            <w:rPr>
-              <w:rStyle w:val="Hyperlink"/>
-              <w:noProof/>
-            </w:rPr>
-            <w:fldChar w:fldCharType="separate"/>
-          </w:r>
-          <w:r>
-            <w:rPr>
-              <w:rStyle w:val="Hyperlink"/>
-              <w:noProof/>
-            </w:rPr>
-            <w:t>1.</w:t>
-          </w:r>
-          <w:r>
-            <w:rPr>
-              <w:rFonts w:asciiTheme="minorHAnsi" w:eastAsiaTheme="minorEastAsia" w:hAnsiTheme="minorHAnsi" w:cstheme="minorBidi"/>
-              <w:b w:val="0"/>
-              <w:noProof/>
-              <w:sz w:val="22"/>
-              <w:szCs w:val="22"/>
-              <w:lang w:val="en-US" w:eastAsia="ja-JP"/>
-            </w:rPr>
-            <w:tab/>
-          </w:r>
-          <w:r>
-            <w:rPr>
-              <w:rStyle w:val="Hyperlink"/>
-              <w:noProof/>
-            </w:rPr>
-            <w:t>Component Break-up</w:t>
-          </w:r>
-          <w:r>
-            <w:rPr>
-              <w:noProof/>
-              <w:webHidden/>
-            </w:rPr>
-            <w:tab/>
-          </w:r>
-          <w:r>
-            <w:rPr>
-              <w:noProof/>
-              <w:webHidden/>
-            </w:rPr>
-            <w:fldChar w:fldCharType="begin"/>
-          </w:r>
-          <w:r>
-            <w:rPr>
-              <w:noProof/>
-              <w:webHidden/>
-            </w:rPr>
-            <w:instrText xml:space="preserve"> PAGEREF _Toc473015253 \h </w:instrText>
-          </w:r>
-          <w:r>
-            <w:rPr>
-              <w:noProof/>
-              <w:webHidden/>
-            </w:rPr>
-          </w:r>
-          <w:r>
-            <w:rPr>
-              <w:noProof/>
-              <w:webHidden/>
-            </w:rPr>
-            <w:fldChar w:fldCharType="separate"/>
-          </w:r>
-          <w:r>
-            <w:rPr>
-              <w:noProof/>
-              <w:webHidden/>
-            </w:rPr>
-            <w:t>3</w:t>
-          </w:r>
-          <w:r>
-            <w:rPr>
-              <w:noProof/>
-              <w:webHidden/>
-            </w:rPr>
-            <w:fldChar w:fldCharType="end"/>
-          </w:r>
-          <w:r>
-            <w:rPr>
-              <w:rStyle w:val="Hyperlink"/>
-              <w:noProof/>
-            </w:rPr>
-            <w:fldChar w:fldCharType="end"/>
-          </w:r>
+          <w:hyperlink w:anchor="_Toc473015253" w:history="1">
+            <w:r>
+              <w:rPr>
+                <w:rStyle w:val="Hyperlink"/>
+                <w:noProof/>
+              </w:rPr>
+              <w:t>1.</w:t>
+            </w:r>
+            <w:r>
+              <w:rPr>
+                <w:rFonts w:asciiTheme="minorHAnsi" w:eastAsiaTheme="minorEastAsia" w:hAnsiTheme="minorHAnsi" w:cstheme="minorBidi"/>
+                <w:b w:val="0"/>
+                <w:noProof/>
+                <w:sz w:val="22"/>
+                <w:szCs w:val="22"/>
+                <w:lang w:val="en-US" w:eastAsia="ja-JP"/>
+              </w:rPr>
+              <w:tab/>
+            </w:r>
+            <w:r>
+              <w:rPr>
+                <w:rStyle w:val="Hyperlink"/>
+                <w:noProof/>
+              </w:rPr>
+              <w:t>Component Break-up</w:t>
+            </w:r>
+            <w:r>
+              <w:rPr>
+                <w:noProof/>
+                <w:webHidden/>
+              </w:rPr>
+              <w:tab/>
+            </w:r>
+            <w:r>
+              <w:rPr>
+                <w:noProof/>
+                <w:webHidden/>
+              </w:rPr>
+              <w:fldChar w:fldCharType="begin"/>
+            </w:r>
+            <w:r>
+              <w:rPr>
+                <w:noProof/>
+                <w:webHidden/>
+              </w:rPr>
+              <w:instrText xml:space="preserve"> PAGEREF _Toc473015253 \h </w:instrText>
+            </w:r>
+            <w:r>
+              <w:rPr>
+                <w:noProof/>
+                <w:webHidden/>
+              </w:rPr>
+            </w:r>
+            <w:r>
+              <w:rPr>
+                <w:noProof/>
+                <w:webHidden/>
+              </w:rPr>
+              <w:fldChar w:fldCharType="separate"/>
+            </w:r>
+            <w:r>
+              <w:rPr>
+                <w:noProof/>
+                <w:webHidden/>
+              </w:rPr>
+              <w:t>1</w:t>
+            </w:r>
+            <w:r>
+              <w:rPr>
+                <w:noProof/>
+                <w:webHidden/>
+              </w:rPr>
+              <w:fldChar w:fldCharType="end"/>
+            </w:r>
+          </w:hyperlink>
         </w:p>
         <w:p>
           <w:pPr>
@@ -1034,7 +987,7 @@
                 <w:noProof/>
                 <w:webHidden/>
               </w:rPr>
-              <w:t>3</w:t>
+              <w:t>1</w:t>
             </w:r>
             <w:r>
               <w:rPr>
@@ -1124,7 +1077,7 @@
                 <w:noProof/>
                 <w:webHidden/>
               </w:rPr>
-              <w:t>3</w:t>
+              <w:t>1</w:t>
             </w:r>
             <w:r>
               <w:rPr>
@@ -1212,7 +1165,7 @@
                 <w:noProof/>
                 <w:webHidden/>
               </w:rPr>
-              <w:t>9</w:t>
+              <w:t>1</w:t>
             </w:r>
             <w:r>
               <w:rPr>
@@ -1302,7 +1255,7 @@
                 <w:noProof/>
                 <w:webHidden/>
               </w:rPr>
-              <w:t>9</w:t>
+              <w:t>1</w:t>
             </w:r>
             <w:r>
               <w:rPr>
@@ -1392,7 +1345,7 @@
                 <w:noProof/>
                 <w:webHidden/>
               </w:rPr>
-              <w:t>9</w:t>
+              <w:t>1</w:t>
             </w:r>
             <w:r>
               <w:rPr>
@@ -1482,7 +1435,7 @@
                 <w:noProof/>
                 <w:webHidden/>
               </w:rPr>
-              <w:t>9</w:t>
+              <w:t>1</w:t>
             </w:r>
             <w:r>
               <w:rPr>
@@ -1574,7 +1527,7 @@
                 <w:noProof/>
                 <w:webHidden/>
               </w:rPr>
-              <w:t>9</w:t>
+              <w:t>1</w:t>
             </w:r>
             <w:r>
               <w:rPr>
@@ -1664,7 +1617,7 @@
                 <w:noProof/>
                 <w:webHidden/>
               </w:rPr>
-              <w:t>12</w:t>
+              <w:t>1</w:t>
             </w:r>
             <w:r>
               <w:rPr>
@@ -1756,7 +1709,7 @@
                 <w:noProof/>
                 <w:webHidden/>
               </w:rPr>
-              <w:t>14</w:t>
+              <w:t>1</w:t>
             </w:r>
             <w:r>
               <w:rPr>
@@ -1848,7 +1801,7 @@
                 <w:noProof/>
                 <w:webHidden/>
               </w:rPr>
-              <w:t>15</w:t>
+              <w:t>1</w:t>
             </w:r>
             <w:r>
               <w:rPr>
@@ -1938,7 +1891,7 @@
                 <w:noProof/>
                 <w:webHidden/>
               </w:rPr>
-              <w:t>16</w:t>
+              <w:t>1</w:t>
             </w:r>
             <w:r>
               <w:rPr>
@@ -2026,7 +1979,7 @@
                 <w:noProof/>
                 <w:webHidden/>
               </w:rPr>
-              <w:t>17</w:t>
+              <w:t>1</w:t>
             </w:r>
             <w:r>
               <w:rPr>
@@ -2116,7 +2069,7 @@
                 <w:noProof/>
                 <w:webHidden/>
               </w:rPr>
-              <w:t>17</w:t>
+              <w:t>1</w:t>
             </w:r>
             <w:r>
               <w:rPr>
@@ -2206,7 +2159,7 @@
                 <w:noProof/>
                 <w:webHidden/>
               </w:rPr>
-              <w:t>19</w:t>
+              <w:t>1</w:t>
             </w:r>
             <w:r>
               <w:rPr>
@@ -2294,7 +2247,7 @@
                 <w:noProof/>
                 <w:webHidden/>
               </w:rPr>
-              <w:t>20</w:t>
+              <w:t>1</w:t>
             </w:r>
             <w:r>
               <w:rPr>
@@ -2384,7 +2337,7 @@
                 <w:noProof/>
                 <w:webHidden/>
               </w:rPr>
-              <w:t>20</w:t>
+              <w:t>1</w:t>
             </w:r>
             <w:r>
               <w:rPr>
@@ -2474,7 +2427,7 @@
                 <w:noProof/>
                 <w:webHidden/>
               </w:rPr>
-              <w:t>20</w:t>
+              <w:t>1</w:t>
             </w:r>
             <w:r>
               <w:rPr>
@@ -2502,28 +2455,27 @@
       <w:pPr>
         <w:pStyle w:val="Heading1"/>
       </w:pPr>
-      <w:bookmarkStart w:id="7" w:name="_Toc473015253"/>
-      <w:r>
-        <w:lastRenderedPageBreak/>
+      <w:bookmarkStart w:id="6" w:name="_Toc473015253"/>
+      <w:r>
         <w:t>Component Break-up</w:t>
       </w:r>
+      <w:bookmarkEnd w:id="6"/>
+    </w:p>
+    <w:p>
+      <w:pPr>
+        <w:pStyle w:val="Heading2"/>
+        <w:rPr>
+          <w:lang w:val="en-IE"/>
+        </w:rPr>
+      </w:pPr>
+      <w:bookmarkStart w:id="7" w:name="_Toc473015254"/>
+      <w:r>
+        <w:rPr>
+          <w:lang w:val="en-IE"/>
+        </w:rPr>
+        <w:t>Component List</w:t>
+      </w:r>
       <w:bookmarkEnd w:id="7"/>
-    </w:p>
-    <w:p>
-      <w:pPr>
-        <w:pStyle w:val="Heading2"/>
-        <w:rPr>
-          <w:lang w:val="en-IE"/>
-        </w:rPr>
-      </w:pPr>
-      <w:bookmarkStart w:id="8" w:name="_Toc473015254"/>
-      <w:r>
-        <w:rPr>
-          <w:lang w:val="en-IE"/>
-        </w:rPr>
-        <w:t>Component List</w:t>
-      </w:r>
-      <w:bookmarkEnd w:id="8"/>
     </w:p>
     <w:p>
       <w:pPr>
@@ -2816,11 +2768,11 @@
       <w:pPr>
         <w:pStyle w:val="Heading2"/>
       </w:pPr>
-      <w:bookmarkStart w:id="9" w:name="_Toc473015255"/>
+      <w:bookmarkStart w:id="8" w:name="_Toc473015255"/>
       <w:r>
         <w:t>Page Structure</w:t>
       </w:r>
-      <w:bookmarkEnd w:id="9"/>
+      <w:bookmarkEnd w:id="8"/>
     </w:p>
     <w:p>
       <w:pPr>
@@ -2891,7 +2843,6 @@
           <w:rFonts w:ascii="Arial" w:hAnsi="Arial" w:cs="Arial"/>
           <w:noProof/>
           <w:sz w:val="20"/>
-          <w:lang w:eastAsia="ja-JP"/>
         </w:rPr>
         <w:drawing>
           <wp:inline distT="0" distB="0" distL="0" distR="0" wp14:anchorId="085944DC" wp14:editId="63B35FEC">
@@ -3020,7 +2971,6 @@
       <w:r>
         <w:rPr>
           <w:noProof/>
-          <w:lang w:eastAsia="ja-JP"/>
         </w:rPr>
         <w:drawing>
           <wp:inline distT="0" distB="0" distL="0" distR="0" wp14:anchorId="12F0FB2A" wp14:editId="61A02EAD">
@@ -3074,7 +3024,6 @@
           <w:rFonts w:ascii="Arial" w:hAnsi="Arial" w:cs="Arial"/>
           <w:noProof/>
           <w:sz w:val="20"/>
-          <w:lang w:eastAsia="ja-JP"/>
         </w:rPr>
         <w:drawing>
           <wp:inline distT="0" distB="0" distL="0" distR="0" wp14:anchorId="2A18ACEA" wp14:editId="261FB1BB">
@@ -3153,7 +3102,6 @@
           <w:sz w:val="20"/>
           <w:lang w:eastAsia="ja-JP"/>
         </w:rPr>
-        <w:lastRenderedPageBreak/>
         <w:t>Navigation Component</w:t>
       </w:r>
       <w:r>
@@ -3180,7 +3128,6 @@
           <w:rFonts w:ascii="Arial" w:hAnsi="Arial" w:cs="Arial"/>
           <w:noProof/>
           <w:sz w:val="20"/>
-          <w:lang w:eastAsia="ja-JP"/>
         </w:rPr>
         <w:drawing>
           <wp:inline distT="0" distB="0" distL="0" distR="0" wp14:anchorId="7373BCD2" wp14:editId="3A1FA732">
@@ -3277,7 +3224,6 @@
       <w:r>
         <w:rPr>
           <w:noProof/>
-          <w:lang w:eastAsia="ja-JP"/>
         </w:rPr>
         <w:drawing>
           <wp:inline distT="0" distB="0" distL="0" distR="0" wp14:anchorId="117072CF" wp14:editId="21F13C27">
@@ -3345,7 +3291,7 @@
       <w:r>
         <w:rPr>
           <w:noProof/>
-          <w:lang w:val="en-US" w:eastAsia="ja-JP"/>
+          <w:lang w:val="en-US" w:eastAsia="en-US"/>
         </w:rPr>
         <w:drawing>
           <wp:inline distT="0" distB="0" distL="0" distR="0" wp14:anchorId="5730B691" wp14:editId="11FAB792">
@@ -3434,7 +3380,7 @@
       <w:r>
         <w:rPr>
           <w:noProof/>
-          <w:lang w:val="en-US" w:eastAsia="ja-JP"/>
+          <w:lang w:val="en-US" w:eastAsia="en-US"/>
         </w:rPr>
         <w:drawing>
           <wp:inline distT="0" distB="0" distL="0" distR="0" wp14:anchorId="7643A6EA" wp14:editId="5A9D96D0">
@@ -3513,7 +3459,6 @@
         <w:jc w:val="left"/>
       </w:pPr>
       <w:r>
-        <w:lastRenderedPageBreak/>
         <w:t>Carousel component</w:t>
       </w:r>
       <w:r>
@@ -3528,7 +3473,7 @@
       <w:r>
         <w:rPr>
           <w:noProof/>
-          <w:lang w:val="en-US" w:eastAsia="ja-JP"/>
+          <w:lang w:val="en-US" w:eastAsia="en-US"/>
         </w:rPr>
         <w:drawing>
           <wp:inline distT="0" distB="0" distL="0" distR="0" wp14:anchorId="54E272FC" wp14:editId="6E11F225">
@@ -3638,7 +3583,7 @@
       <w:r>
         <w:rPr>
           <w:noProof/>
-          <w:lang w:val="en-US" w:eastAsia="ja-JP"/>
+          <w:lang w:val="en-US" w:eastAsia="en-US"/>
         </w:rPr>
         <w:drawing>
           <wp:inline distT="0" distB="0" distL="0" distR="0" wp14:anchorId="61D32552" wp14:editId="3F0621AE">
@@ -3707,7 +3652,7 @@
       <w:r>
         <w:rPr>
           <w:noProof/>
-          <w:lang w:val="en-US" w:eastAsia="ja-JP"/>
+          <w:lang w:val="en-US" w:eastAsia="en-US"/>
         </w:rPr>
         <w:drawing>
           <wp:inline distT="0" distB="0" distL="0" distR="0" wp14:anchorId="0B5BCA18" wp14:editId="69AC5D6F">
@@ -3810,7 +3755,6 @@
           <w:rFonts w:ascii="Arial" w:hAnsi="Arial" w:cs="Arial"/>
           <w:sz w:val="20"/>
         </w:rPr>
-        <w:lastRenderedPageBreak/>
         <w:t xml:space="preserve">Product </w:t>
       </w:r>
       <w:proofErr w:type="gramStart"/>
@@ -3853,7 +3797,6 @@
           <w:rFonts w:ascii="Arial" w:hAnsi="Arial" w:cs="Arial"/>
           <w:noProof/>
           <w:sz w:val="20"/>
-          <w:lang w:eastAsia="ja-JP"/>
         </w:rPr>
         <w:drawing>
           <wp:inline distT="0" distB="0" distL="0" distR="0" wp14:anchorId="382C19B8" wp14:editId="2D45818F">
@@ -3947,7 +3890,6 @@
           <w:rFonts w:ascii="Arial" w:hAnsi="Arial" w:cs="Arial"/>
           <w:noProof/>
           <w:sz w:val="20"/>
-          <w:lang w:eastAsia="ja-JP"/>
         </w:rPr>
         <w:drawing>
           <wp:inline distT="0" distB="0" distL="0" distR="0" wp14:anchorId="2CB9A27D" wp14:editId="2CCD314E">
@@ -4043,7 +3985,6 @@
           <w:rFonts w:ascii="Arial" w:hAnsi="Arial" w:cs="Arial"/>
           <w:noProof/>
           <w:sz w:val="20"/>
-          <w:lang w:eastAsia="ja-JP"/>
         </w:rPr>
         <w:drawing>
           <wp:inline distT="0" distB="0" distL="0" distR="0" wp14:anchorId="0579F6A7" wp14:editId="04B2CAE3">
@@ -4136,7 +4077,6 @@
           <w:rFonts w:ascii="Arial" w:hAnsi="Arial" w:cs="Arial"/>
           <w:noProof/>
           <w:sz w:val="20"/>
-          <w:lang w:eastAsia="ja-JP"/>
         </w:rPr>
         <w:drawing>
           <wp:inline distT="0" distB="0" distL="0" distR="0" wp14:anchorId="61B75730" wp14:editId="5CC60852">
@@ -4258,7 +4198,6 @@
           <w:sz w:val="20"/>
           <w:lang w:eastAsia="ja-JP"/>
         </w:rPr>
-        <w:lastRenderedPageBreak/>
         <w:t>4-coloumn-tile</w:t>
       </w:r>
       <w:r>
@@ -4293,7 +4232,6 @@
           <w:rFonts w:ascii="Arial" w:hAnsi="Arial" w:cs="Arial"/>
           <w:noProof/>
           <w:sz w:val="20"/>
-          <w:lang w:eastAsia="ja-JP"/>
         </w:rPr>
         <w:drawing>
           <wp:inline distT="0" distB="0" distL="0" distR="0" wp14:anchorId="0216E50A" wp14:editId="4415860C">
@@ -4375,7 +4313,6 @@
           <w:rFonts w:ascii="Arial" w:hAnsi="Arial" w:cs="Arial"/>
           <w:noProof/>
           <w:sz w:val="20"/>
-          <w:lang w:eastAsia="ja-JP"/>
         </w:rPr>
         <w:drawing>
           <wp:inline distT="0" distB="0" distL="0" distR="0" wp14:anchorId="1C1019B3" wp14:editId="1536C8BD">
@@ -4482,7 +4419,6 @@
           <w:rFonts w:ascii="Arial" w:hAnsi="Arial" w:cs="Arial"/>
           <w:noProof/>
           <w:sz w:val="20"/>
-          <w:lang w:eastAsia="ja-JP"/>
         </w:rPr>
         <w:drawing>
           <wp:inline distT="0" distB="0" distL="0" distR="0" wp14:anchorId="4BA7F134" wp14:editId="60605DD7">
@@ -4565,7 +4501,6 @@
           <w:rFonts w:ascii="Arial" w:hAnsi="Arial" w:cs="Arial"/>
           <w:noProof/>
           <w:sz w:val="20"/>
-          <w:lang w:eastAsia="ja-JP"/>
         </w:rPr>
         <w:drawing>
           <wp:inline distT="0" distB="0" distL="0" distR="0" wp14:anchorId="139B11B4" wp14:editId="2A5CFF0A">
@@ -4668,7 +4603,6 @@
       <w:r>
         <w:rPr>
           <w:noProof/>
-          <w:lang w:eastAsia="ja-JP"/>
         </w:rPr>
         <w:drawing>
           <wp:inline distT="0" distB="0" distL="0" distR="0" wp14:anchorId="51CCB9AA" wp14:editId="72992F90">
@@ -4744,7 +4678,7 @@
         <w:rPr>
           <w:rFonts w:cs="Arial"/>
           <w:noProof/>
-          <w:lang w:val="en-US" w:eastAsia="ja-JP"/>
+          <w:lang w:val="en-US" w:eastAsia="en-US"/>
         </w:rPr>
         <w:drawing>
           <wp:inline distT="0" distB="0" distL="0" distR="0" wp14:anchorId="3257F64D" wp14:editId="7390C4F5">
@@ -4839,7 +4773,7 @@
       <w:r>
         <w:rPr>
           <w:noProof/>
-          <w:lang w:val="en-US" w:eastAsia="ja-JP"/>
+          <w:lang w:val="en-US" w:eastAsia="en-US"/>
         </w:rPr>
         <w:drawing>
           <wp:inline distT="0" distB="0" distL="0" distR="0" wp14:anchorId="04F12C3B" wp14:editId="45AE2237">
@@ -5164,11 +5098,47 @@
       <w:pPr>
         <w:pStyle w:val="Heading1"/>
       </w:pPr>
-      <w:bookmarkStart w:id="10" w:name="_Toc473015256"/>
-      <w:r>
-        <w:lastRenderedPageBreak/>
+      <w:bookmarkStart w:id="9" w:name="_Toc473015256"/>
+      <w:r>
         <w:t>Product Landing Common DCR Break-up</w:t>
       </w:r>
+      <w:bookmarkEnd w:id="9"/>
+    </w:p>
+    <w:p>
+      <w:pPr>
+        <w:jc w:val="left"/>
+      </w:pPr>
+      <w:r>
+        <w:t>In this section, a brie</w:t>
+      </w:r>
+      <w:r>
+        <w:t>f explanation of Product Landing</w:t>
+      </w:r>
+      <w:r>
+        <w:t xml:space="preserve"> common DCR will be made. Please refer to </w:t>
+      </w:r>
+      <w:proofErr w:type="spellStart"/>
+      <w:r>
+        <w:t>User_Guide-Home_page</w:t>
+      </w:r>
+      <w:proofErr w:type="spellEnd"/>
+      <w:r>
+        <w:t xml:space="preserve"> on how to navigate and select edit DCR’s</w:t>
+      </w:r>
+    </w:p>
+    <w:p>
+      <w:pPr>
+        <w:jc w:val="left"/>
+      </w:pPr>
+    </w:p>
+    <w:p>
+      <w:pPr>
+        <w:pStyle w:val="Heading2"/>
+      </w:pPr>
+      <w:bookmarkStart w:id="10" w:name="_Toc473015257"/>
+      <w:r>
+        <w:t>Header</w:t>
+      </w:r>
       <w:bookmarkEnd w:id="10"/>
     </w:p>
     <w:p>
@@ -5176,13 +5146,7 @@
         <w:jc w:val="left"/>
       </w:pPr>
       <w:r>
-        <w:t>In this section, a brie</w:t>
-      </w:r>
-      <w:r>
-        <w:t>f explanation of Product Landing</w:t>
-      </w:r>
-      <w:r>
-        <w:t xml:space="preserve"> common DCR will be made. Please refer to </w:t>
+        <w:t xml:space="preserve">Please refer to </w:t>
       </w:r>
       <w:proofErr w:type="spellStart"/>
       <w:r>
@@ -5190,7 +5154,7 @@
       </w:r>
       <w:proofErr w:type="spellEnd"/>
       <w:r>
-        <w:t xml:space="preserve"> on how to navigate and select edit DCR’s</w:t>
+        <w:t xml:space="preserve"> “Homepage Common DCR Break-up” for information on Header component</w:t>
       </w:r>
     </w:p>
     <w:p>
@@ -5202,9 +5166,9 @@
       <w:pPr>
         <w:pStyle w:val="Heading2"/>
       </w:pPr>
-      <w:bookmarkStart w:id="11" w:name="_Toc473015257"/>
-      <w:r>
-        <w:t>Header</w:t>
+      <w:bookmarkStart w:id="11" w:name="_Toc473015258"/>
+      <w:r>
+        <w:t>Navigation</w:t>
       </w:r>
       <w:bookmarkEnd w:id="11"/>
     </w:p>
@@ -5221,50 +5185,19 @@
       </w:r>
       <w:proofErr w:type="spellEnd"/>
       <w:r>
-        <w:t xml:space="preserve"> “Homepage Common DCR Break-up” for information on Header component</w:t>
-      </w:r>
-    </w:p>
-    <w:p>
-      <w:pPr>
-        <w:jc w:val="left"/>
-      </w:pPr>
-    </w:p>
+        <w:t xml:space="preserve"> “Homepage Common DCR Break-up” for information on Navigation component</w:t>
+      </w:r>
+    </w:p>
+    <w:p/>
     <w:p>
       <w:pPr>
         <w:pStyle w:val="Heading2"/>
       </w:pPr>
-      <w:bookmarkStart w:id="12" w:name="_Toc473015258"/>
-      <w:r>
-        <w:t>Navigation</w:t>
+      <w:bookmarkStart w:id="12" w:name="_Toc473015259"/>
+      <w:r>
+        <w:t>Breadcrumb</w:t>
       </w:r>
       <w:bookmarkEnd w:id="12"/>
-    </w:p>
-    <w:p>
-      <w:pPr>
-        <w:jc w:val="left"/>
-      </w:pPr>
-      <w:r>
-        <w:t xml:space="preserve">Please refer to </w:t>
-      </w:r>
-      <w:proofErr w:type="spellStart"/>
-      <w:r>
-        <w:t>User_Guide-Home_page</w:t>
-      </w:r>
-      <w:proofErr w:type="spellEnd"/>
-      <w:r>
-        <w:t xml:space="preserve"> “Homepage Common DCR Break-up” for information on Navigation component</w:t>
-      </w:r>
-    </w:p>
-    <w:p/>
-    <w:p>
-      <w:pPr>
-        <w:pStyle w:val="Heading2"/>
-      </w:pPr>
-      <w:bookmarkStart w:id="13" w:name="_Toc473015259"/>
-      <w:r>
-        <w:t>Breadcrumb</w:t>
-      </w:r>
-      <w:bookmarkEnd w:id="13"/>
     </w:p>
     <w:p>
       <w:r>
@@ -5330,7 +5263,7 @@
       <w:r>
         <w:rPr>
           <w:noProof/>
-          <w:lang w:val="en-US" w:eastAsia="ja-JP"/>
+          <w:lang w:val="en-US" w:eastAsia="en-US"/>
         </w:rPr>
         <w:drawing>
           <wp:inline distT="0" distB="0" distL="0" distR="0" wp14:anchorId="4D731C6D" wp14:editId="715AFA10">
@@ -5382,15 +5315,33 @@
         <w:jc w:val="left"/>
       </w:pPr>
       <w:proofErr w:type="spellStart"/>
+      <w:proofErr w:type="gramStart"/>
       <w:r>
         <w:t>displayHomeLink</w:t>
       </w:r>
       <w:proofErr w:type="spellEnd"/>
+      <w:proofErr w:type="gramEnd"/>
       <w:r>
         <w:br/>
       </w:r>
       <w:r>
-        <w:t>[INPUT EXPLANATION]</w:t>
+        <w:t xml:space="preserve">Select Yes if the </w:t>
+      </w:r>
+      <w:proofErr w:type="spellStart"/>
+      <w:r>
+        <w:t>HomePage</w:t>
+      </w:r>
+      <w:proofErr w:type="spellEnd"/>
+      <w:r>
+        <w:t xml:space="preserve"> link has to be displayed at the beginning of the breadcrumb. Select No if </w:t>
+      </w:r>
+      <w:proofErr w:type="spellStart"/>
+      <w:r>
+        <w:t>HomePage</w:t>
+      </w:r>
+      <w:proofErr w:type="spellEnd"/>
+      <w:r>
+        <w:t xml:space="preserve"> not required to be displayed.</w:t>
       </w:r>
       <w:r>
         <w:br/>
@@ -5398,7 +5349,7 @@
       <w:r>
         <w:rPr>
           <w:noProof/>
-          <w:lang w:val="en-US" w:eastAsia="ja-JP"/>
+          <w:lang w:val="en-US" w:eastAsia="en-US"/>
         </w:rPr>
         <w:drawing>
           <wp:inline distT="0" distB="0" distL="0" distR="0" wp14:anchorId="1145CAED" wp14:editId="0267A959">
@@ -5454,7 +5405,17 @@
       </w:r>
       <w:r>
         <w:br/>
-        <w:t>[INPUT EXPLANATION]</w:t>
+      </w:r>
+      <w:r>
+        <w:t xml:space="preserve">User can set a Label for the </w:t>
+      </w:r>
+      <w:proofErr w:type="spellStart"/>
+      <w:r>
+        <w:t>HomePage</w:t>
+      </w:r>
+      <w:proofErr w:type="spellEnd"/>
+      <w:r>
+        <w:t xml:space="preserve"> link, which will be the first link in the breadcrumb.</w:t>
       </w:r>
       <w:r>
         <w:br/>
@@ -5462,7 +5423,7 @@
       <w:r>
         <w:rPr>
           <w:noProof/>
-          <w:lang w:val="en-US" w:eastAsia="ja-JP"/>
+          <w:lang w:val="en-US" w:eastAsia="en-US"/>
         </w:rPr>
         <w:drawing>
           <wp:inline distT="0" distB="0" distL="0" distR="0" wp14:anchorId="21C991B2" wp14:editId="077939AC">
@@ -5518,7 +5479,14 @@
       </w:r>
       <w:r>
         <w:br/>
-        <w:t>[INPUT EXPLANATION]</w:t>
+      </w:r>
+      <w:proofErr w:type="gramStart"/>
+      <w:r>
+        <w:t>For</w:t>
+      </w:r>
+      <w:proofErr w:type="gramEnd"/>
+      <w:r>
+        <w:t xml:space="preserve"> selecting the target frame when the home Link is clicked.</w:t>
       </w:r>
       <w:r>
         <w:br/>
@@ -5526,7 +5494,7 @@
       <w:r>
         <w:rPr>
           <w:noProof/>
-          <w:lang w:val="en-US" w:eastAsia="ja-JP"/>
+          <w:lang w:val="en-US" w:eastAsia="en-US"/>
         </w:rPr>
         <w:drawing>
           <wp:inline distT="0" distB="0" distL="0" distR="0" wp14:anchorId="38B710D2" wp14:editId="7F44E5B3">
@@ -5592,12 +5560,31 @@
       </w:pPr>
       <w:proofErr w:type="spellStart"/>
       <w:r>
-        <w:t>UserUrlAliases</w:t>
+        <w:t>U</w:t>
+      </w:r>
+      <w:r>
+        <w:t>serUrlAliases</w:t>
       </w:r>
       <w:proofErr w:type="spellEnd"/>
       <w:r>
         <w:br/>
-        <w:t>[INPUT EXPLANATION]</w:t>
+        <w:t xml:space="preserve">If URL Aliases is present in </w:t>
+      </w:r>
+      <w:proofErr w:type="spellStart"/>
+      <w:r>
+        <w:t>SiteMap</w:t>
+      </w:r>
+      <w:proofErr w:type="spellEnd"/>
+      <w:r>
+        <w:t xml:space="preserve"> for this Node. User can select </w:t>
+      </w:r>
+      <w:proofErr w:type="gramStart"/>
+      <w:r>
+        <w:t>Yes</w:t>
+      </w:r>
+      <w:proofErr w:type="gramEnd"/>
+      <w:r>
+        <w:t xml:space="preserve"> to use the aliases or No for the default link.  </w:t>
       </w:r>
       <w:r>
         <w:br/>
@@ -5605,7 +5592,7 @@
       <w:r>
         <w:rPr>
           <w:noProof/>
-          <w:lang w:val="en-US" w:eastAsia="ja-JP"/>
+          <w:lang w:val="en-US" w:eastAsia="en-US"/>
         </w:rPr>
         <w:drawing>
           <wp:inline distT="0" distB="0" distL="0" distR="0" wp14:anchorId="37854145" wp14:editId="7AB2A932">
@@ -5674,14 +5661,14 @@
           <w:lang w:val="en-US" w:eastAsia="ja-JP"/>
         </w:rPr>
       </w:pPr>
-      <w:bookmarkStart w:id="14" w:name="_Toc473015260"/>
+      <w:bookmarkStart w:id="13" w:name="_Toc473015260"/>
       <w:r>
         <w:rPr>
           <w:lang w:val="en-US" w:eastAsia="ja-JP"/>
         </w:rPr>
         <w:t>Carousel</w:t>
       </w:r>
-      <w:bookmarkEnd w:id="14"/>
+      <w:bookmarkEnd w:id="13"/>
     </w:p>
     <w:p>
       <w:pPr>
@@ -5866,7 +5853,6 @@
           <w:rFonts w:ascii="Arial" w:hAnsi="Arial" w:cs="Arial"/>
           <w:sz w:val="20"/>
         </w:rPr>
-        <w:lastRenderedPageBreak/>
         <w:t>Banner Details Container</w:t>
       </w:r>
     </w:p>
@@ -5931,7 +5917,6 @@
       <w:r>
         <w:rPr>
           <w:noProof/>
-          <w:lang w:eastAsia="ja-JP"/>
         </w:rPr>
         <w:drawing>
           <wp:inline distT="0" distB="0" distL="0" distR="0" wp14:anchorId="4067B50D" wp14:editId="659981B9">
@@ -6015,7 +6000,6 @@
           <w:rFonts w:ascii="Arial" w:hAnsi="Arial" w:cs="Arial"/>
           <w:noProof/>
           <w:sz w:val="20"/>
-          <w:lang w:eastAsia="ja-JP"/>
         </w:rPr>
         <w:drawing>
           <wp:inline distT="0" distB="0" distL="0" distR="0" wp14:anchorId="4F5B9B5B" wp14:editId="2444A639">
@@ -6112,7 +6096,6 @@
       <w:r>
         <w:rPr>
           <w:noProof/>
-          <w:lang w:eastAsia="ja-JP"/>
         </w:rPr>
         <w:drawing>
           <wp:inline distT="0" distB="0" distL="0" distR="0" wp14:anchorId="6146678C" wp14:editId="64FF605D">
@@ -6190,7 +6173,6 @@
           <w:rFonts w:ascii="Arial" w:hAnsi="Arial" w:cs="Arial"/>
           <w:noProof/>
           <w:sz w:val="20"/>
-          <w:lang w:eastAsia="ja-JP"/>
         </w:rPr>
         <w:drawing>
           <wp:inline distT="0" distB="0" distL="0" distR="0" wp14:anchorId="5000C089" wp14:editId="5105E404">
@@ -6281,7 +6263,6 @@
           <w:rFonts w:ascii="Arial" w:hAnsi="Arial" w:cs="Arial"/>
           <w:noProof/>
           <w:sz w:val="20"/>
-          <w:lang w:eastAsia="ja-JP"/>
         </w:rPr>
         <w:drawing>
           <wp:inline distT="0" distB="0" distL="0" distR="0" wp14:anchorId="5B46E153" wp14:editId="704449C4">
@@ -6370,7 +6351,6 @@
       <w:r>
         <w:rPr>
           <w:noProof/>
-          <w:lang w:eastAsia="ja-JP"/>
         </w:rPr>
         <w:drawing>
           <wp:inline distT="0" distB="0" distL="0" distR="0" wp14:anchorId="517F7F4F" wp14:editId="2343D184">
@@ -6446,7 +6426,6 @@
       <w:r>
         <w:rPr>
           <w:noProof/>
-          <w:lang w:eastAsia="ja-JP"/>
         </w:rPr>
         <w:drawing>
           <wp:inline distT="0" distB="0" distL="0" distR="0" wp14:anchorId="34854736" wp14:editId="7809BACE">
@@ -6529,7 +6508,6 @@
       <w:r>
         <w:rPr>
           <w:noProof/>
-          <w:lang w:eastAsia="ja-JP"/>
         </w:rPr>
         <w:drawing>
           <wp:inline distT="0" distB="0" distL="0" distR="0" wp14:anchorId="2A487A09" wp14:editId="397E66A7">
@@ -6613,7 +6591,6 @@
           <w:rFonts w:ascii="Arial" w:hAnsi="Arial" w:cs="Arial"/>
           <w:sz w:val="20"/>
         </w:rPr>
-        <w:lastRenderedPageBreak/>
         <w:t>Banner Text</w:t>
       </w:r>
       <w:r>
@@ -6654,7 +6631,6 @@
           <w:rFonts w:ascii="Arial" w:hAnsi="Arial" w:cs="Arial"/>
           <w:noProof/>
           <w:sz w:val="20"/>
-          <w:lang w:eastAsia="ja-JP"/>
         </w:rPr>
         <w:drawing>
           <wp:inline distT="0" distB="0" distL="0" distR="0" wp14:anchorId="2F60A722" wp14:editId="29F89C25">
@@ -6757,7 +6733,6 @@
           <w:rFonts w:ascii="Arial" w:hAnsi="Arial" w:cs="Arial"/>
           <w:noProof/>
           <w:sz w:val="20"/>
-          <w:lang w:eastAsia="ja-JP"/>
         </w:rPr>
         <w:drawing>
           <wp:inline distT="0" distB="0" distL="0" distR="0" wp14:anchorId="418AF449" wp14:editId="786087AD">
@@ -6860,7 +6835,6 @@
       <w:r>
         <w:rPr>
           <w:noProof/>
-          <w:lang w:eastAsia="ja-JP"/>
         </w:rPr>
         <w:drawing>
           <wp:inline distT="0" distB="0" distL="0" distR="0" wp14:anchorId="2D976DA5" wp14:editId="40FB8B42">
@@ -6938,7 +6912,6 @@
           <w:rFonts w:ascii="Arial" w:hAnsi="Arial" w:cs="Arial"/>
           <w:noProof/>
           <w:sz w:val="20"/>
-          <w:lang w:eastAsia="ja-JP"/>
         </w:rPr>
         <w:drawing>
           <wp:inline distT="0" distB="0" distL="0" distR="0" wp14:anchorId="3E79485A" wp14:editId="61BB0380">
@@ -7007,7 +6980,6 @@
           <w:rFonts w:ascii="Arial" w:hAnsi="Arial" w:cs="Arial"/>
           <w:sz w:val="20"/>
         </w:rPr>
-        <w:lastRenderedPageBreak/>
         <w:t>Expiry Date</w:t>
       </w:r>
       <w:r>
@@ -7035,7 +7007,6 @@
       <w:r>
         <w:rPr>
           <w:noProof/>
-          <w:lang w:eastAsia="ja-JP"/>
         </w:rPr>
         <w:drawing>
           <wp:inline distT="0" distB="0" distL="0" distR="0" wp14:anchorId="5D9AE363" wp14:editId="1E0E8389">
@@ -7131,7 +7102,6 @@
           <w:rFonts w:ascii="Arial" w:hAnsi="Arial" w:cs="Arial"/>
           <w:noProof/>
           <w:sz w:val="20"/>
-          <w:lang w:eastAsia="ja-JP"/>
         </w:rPr>
         <w:drawing>
           <wp:inline distT="0" distB="0" distL="0" distR="0" wp14:anchorId="7B5B1903" wp14:editId="056C9D21">
@@ -7215,7 +7185,6 @@
           <w:rFonts w:ascii="Arial" w:hAnsi="Arial" w:cs="Arial"/>
           <w:noProof/>
           <w:sz w:val="20"/>
-          <w:lang w:eastAsia="ja-JP"/>
         </w:rPr>
         <w:drawing>
           <wp:inline distT="0" distB="0" distL="0" distR="0" wp14:anchorId="2EA92451" wp14:editId="149E5070">
@@ -7299,7 +7268,6 @@
           <w:rFonts w:ascii="Arial" w:hAnsi="Arial" w:cs="Arial"/>
           <w:noProof/>
           <w:sz w:val="20"/>
-          <w:lang w:eastAsia="ja-JP"/>
         </w:rPr>
         <w:drawing>
           <wp:inline distT="0" distB="0" distL="0" distR="0" wp14:anchorId="6C449E45" wp14:editId="473137D1">
@@ -7400,7 +7368,6 @@
           <w:rFonts w:ascii="Arial" w:hAnsi="Arial" w:cs="Arial"/>
           <w:noProof/>
           <w:sz w:val="20"/>
-          <w:lang w:eastAsia="ja-JP"/>
         </w:rPr>
         <w:drawing>
           <wp:inline distT="0" distB="0" distL="0" distR="0" wp14:anchorId="0113DF40" wp14:editId="142BA262">
@@ -7467,14 +7434,14 @@
       <w:pPr>
         <w:pStyle w:val="Heading2"/>
       </w:pPr>
-      <w:bookmarkStart w:id="15" w:name="_Toc473015261"/>
+      <w:bookmarkStart w:id="14" w:name="_Toc473015261"/>
       <w:r>
         <w:t>3-column</w:t>
       </w:r>
       <w:r>
         <w:t>-image</w:t>
       </w:r>
-      <w:bookmarkEnd w:id="15"/>
+      <w:bookmarkEnd w:id="14"/>
     </w:p>
     <w:p>
       <w:pPr>
@@ -7628,7 +7595,6 @@
           <w:rFonts w:ascii="Arial" w:hAnsi="Arial" w:cs="Arial"/>
           <w:sz w:val="20"/>
         </w:rPr>
-        <w:lastRenderedPageBreak/>
         <w:t>Main container</w:t>
       </w:r>
     </w:p>
@@ -7705,7 +7671,6 @@
           <w:rFonts w:ascii="Arial" w:hAnsi="Arial" w:cs="Arial"/>
           <w:noProof/>
           <w:sz w:val="20"/>
-          <w:lang w:eastAsia="ja-JP"/>
         </w:rPr>
         <w:drawing>
           <wp:inline distT="0" distB="0" distL="0" distR="0" wp14:anchorId="4A0432FB" wp14:editId="3DAD870D">
@@ -7777,7 +7742,6 @@
           <w:rFonts w:ascii="Arial" w:hAnsi="Arial" w:cs="Arial"/>
           <w:noProof/>
           <w:sz w:val="20"/>
-          <w:lang w:eastAsia="ja-JP"/>
         </w:rPr>
         <w:drawing>
           <wp:inline distT="0" distB="0" distL="0" distR="0" wp14:anchorId="2DB29157" wp14:editId="45F18657">
@@ -7903,7 +7867,6 @@
       <w:r>
         <w:rPr>
           <w:noProof/>
-          <w:lang w:eastAsia="ja-JP"/>
         </w:rPr>
         <w:drawing>
           <wp:inline distT="0" distB="0" distL="0" distR="0" wp14:anchorId="22DD3531" wp14:editId="1B4E69F3">
@@ -7988,7 +7951,6 @@
           <w:rFonts w:ascii="Arial" w:hAnsi="Arial" w:cs="Arial"/>
           <w:noProof/>
           <w:sz w:val="20"/>
-          <w:lang w:eastAsia="ja-JP"/>
         </w:rPr>
         <w:drawing>
           <wp:inline distT="0" distB="0" distL="0" distR="0" wp14:anchorId="2C4E040A" wp14:editId="11CF7D95">
@@ -8072,7 +8034,6 @@
           <w:rFonts w:ascii="Arial" w:hAnsi="Arial" w:cs="Arial"/>
           <w:noProof/>
           <w:sz w:val="20"/>
-          <w:lang w:eastAsia="ja-JP"/>
         </w:rPr>
         <w:drawing>
           <wp:inline distT="0" distB="0" distL="0" distR="0" wp14:anchorId="5191B30D" wp14:editId="10DD8FB4">
@@ -8131,12 +8092,11 @@
           <w:lang w:val="en-US"/>
         </w:rPr>
       </w:pPr>
-      <w:bookmarkStart w:id="16" w:name="_Toc473015262"/>
+      <w:bookmarkStart w:id="15" w:name="_Toc473015262"/>
       <w:r>
         <w:rPr>
           <w:lang w:val="en-US"/>
         </w:rPr>
-        <w:lastRenderedPageBreak/>
         <w:t>4-column-tile</w:t>
       </w:r>
       <w:r>
@@ -8145,7 +8105,7 @@
         </w:rPr>
         <w:t>s</w:t>
       </w:r>
-      <w:bookmarkEnd w:id="16"/>
+      <w:bookmarkEnd w:id="15"/>
     </w:p>
     <w:p>
       <w:pPr>
@@ -8375,7 +8335,6 @@
           <w:rFonts w:ascii="Arial" w:hAnsi="Arial" w:cs="Arial"/>
           <w:noProof/>
           <w:sz w:val="20"/>
-          <w:lang w:eastAsia="ja-JP"/>
         </w:rPr>
         <w:drawing>
           <wp:inline distT="0" distB="0" distL="0" distR="0" wp14:anchorId="206C8BF3" wp14:editId="7F4199C1">
@@ -8464,7 +8423,6 @@
           <w:rFonts w:ascii="Arial" w:hAnsi="Arial" w:cs="Arial"/>
           <w:noProof/>
           <w:sz w:val="20"/>
-          <w:lang w:eastAsia="ja-JP"/>
         </w:rPr>
         <w:drawing>
           <wp:inline distT="0" distB="0" distL="0" distR="0" wp14:anchorId="37BDFDFA" wp14:editId="37C479E6">
@@ -8561,7 +8519,7 @@
       <w:r>
         <w:rPr>
           <w:noProof/>
-          <w:lang w:val="en-US" w:eastAsia="ja-JP"/>
+          <w:lang w:val="en-US" w:eastAsia="en-US"/>
         </w:rPr>
         <w:drawing>
           <wp:inline distT="0" distB="0" distL="0" distR="0" wp14:anchorId="54CD6E45" wp14:editId="1A5B7F34">
@@ -8648,7 +8606,7 @@
       <w:r>
         <w:rPr>
           <w:noProof/>
-          <w:lang w:val="en-US" w:eastAsia="ja-JP"/>
+          <w:lang w:val="en-US" w:eastAsia="en-US"/>
         </w:rPr>
         <w:drawing>
           <wp:inline distT="0" distB="0" distL="0" distR="0" wp14:anchorId="2189E32E" wp14:editId="779F38AF">
@@ -8735,7 +8693,7 @@
       <w:r>
         <w:rPr>
           <w:noProof/>
-          <w:lang w:val="en-US" w:eastAsia="ja-JP"/>
+          <w:lang w:val="en-US" w:eastAsia="en-US"/>
         </w:rPr>
         <w:drawing>
           <wp:inline distT="0" distB="0" distL="0" distR="0" wp14:anchorId="5E42DC1D" wp14:editId="028B6536">
@@ -8804,7 +8762,6 @@
         <w:rPr>
           <w:lang w:val="en-US"/>
         </w:rPr>
-        <w:lastRenderedPageBreak/>
         <w:t>Image Alt Text</w:t>
       </w:r>
       <w:r>
@@ -8836,7 +8793,7 @@
       <w:r>
         <w:rPr>
           <w:noProof/>
-          <w:lang w:val="en-US" w:eastAsia="ja-JP"/>
+          <w:lang w:val="en-US" w:eastAsia="en-US"/>
         </w:rPr>
         <w:drawing>
           <wp:inline distT="0" distB="0" distL="0" distR="0" wp14:anchorId="00555845" wp14:editId="6527F86D">
@@ -8909,7 +8866,7 @@
       <w:r>
         <w:rPr>
           <w:noProof/>
-          <w:lang w:val="en-US" w:eastAsia="ja-JP"/>
+          <w:lang w:val="en-US" w:eastAsia="en-US"/>
         </w:rPr>
         <w:drawing>
           <wp:inline distT="0" distB="0" distL="0" distR="0" wp14:anchorId="4A19D75B" wp14:editId="07244D91">
@@ -8996,7 +8953,7 @@
       <w:r>
         <w:rPr>
           <w:noProof/>
-          <w:lang w:val="en-US" w:eastAsia="ja-JP"/>
+          <w:lang w:val="en-US" w:eastAsia="en-US"/>
         </w:rPr>
         <w:drawing>
           <wp:inline distT="0" distB="0" distL="0" distR="0" wp14:anchorId="115CF350" wp14:editId="2C111581">
@@ -9084,7 +9041,7 @@
         <w:rPr>
           <w:rFonts w:cs="Arial"/>
           <w:noProof/>
-          <w:lang w:val="en-US" w:eastAsia="ja-JP"/>
+          <w:lang w:val="en-US" w:eastAsia="en-US"/>
         </w:rPr>
         <w:drawing>
           <wp:inline distT="0" distB="0" distL="0" distR="0" wp14:anchorId="2C6AB9C0" wp14:editId="1564C262">
@@ -9144,14 +9101,14 @@
           <w:lang w:val="en-US"/>
         </w:rPr>
       </w:pPr>
-      <w:bookmarkStart w:id="17" w:name="_Toc473015263"/>
+      <w:bookmarkStart w:id="16" w:name="_Toc473015263"/>
       <w:r>
         <w:rPr>
           <w:lang w:val="en-US"/>
         </w:rPr>
         <w:t>3-column-menu</w:t>
       </w:r>
-      <w:bookmarkEnd w:id="17"/>
+      <w:bookmarkEnd w:id="16"/>
     </w:p>
     <w:p>
       <w:pPr>
@@ -9384,7 +9341,6 @@
           <w:rFonts w:ascii="Arial" w:hAnsi="Arial" w:cs="Arial"/>
           <w:noProof/>
           <w:sz w:val="20"/>
-          <w:lang w:eastAsia="ja-JP"/>
         </w:rPr>
         <w:drawing>
           <wp:inline distT="0" distB="0" distL="0" distR="0" wp14:anchorId="256496AF" wp14:editId="2A24493B">
@@ -9461,7 +9417,6 @@
         <w:rPr>
           <w:rFonts w:cs="Arial"/>
         </w:rPr>
-        <w:lastRenderedPageBreak/>
         <w:t>3 column menu container has by default 3 Menu Details containers inside it.</w:t>
       </w:r>
       <w:r>
@@ -9474,7 +9429,7 @@
         <w:rPr>
           <w:rFonts w:cs="Arial"/>
           <w:noProof/>
-          <w:lang w:val="en-US" w:eastAsia="ja-JP"/>
+          <w:lang w:val="en-US" w:eastAsia="en-US"/>
         </w:rPr>
         <w:drawing>
           <wp:inline distT="0" distB="0" distL="0" distR="0" wp14:anchorId="100E8E0F" wp14:editId="06088CEF">
@@ -9570,7 +9525,7 @@
         <w:rPr>
           <w:rFonts w:cs="Arial"/>
           <w:noProof/>
-          <w:lang w:val="en-US" w:eastAsia="ja-JP"/>
+          <w:lang w:val="en-US" w:eastAsia="en-US"/>
         </w:rPr>
         <w:drawing>
           <wp:inline distT="0" distB="0" distL="0" distR="0" wp14:anchorId="77CD8A20" wp14:editId="4D56301E">
@@ -9649,7 +9604,7 @@
       <w:r>
         <w:rPr>
           <w:noProof/>
-          <w:lang w:val="en-US" w:eastAsia="ja-JP"/>
+          <w:lang w:val="en-US" w:eastAsia="en-US"/>
         </w:rPr>
         <w:drawing>
           <wp:inline distT="0" distB="0" distL="0" distR="0" wp14:anchorId="0959A06E" wp14:editId="4E6C54D5">
@@ -9767,7 +9722,7 @@
         <w:rPr>
           <w:rFonts w:cs="Arial"/>
           <w:noProof/>
-          <w:lang w:val="en-US" w:eastAsia="ja-JP"/>
+          <w:lang w:val="en-US" w:eastAsia="en-US"/>
         </w:rPr>
         <w:drawing>
           <wp:inline distT="0" distB="0" distL="0" distR="0" wp14:anchorId="6A1AF19E" wp14:editId="2053DD03">
@@ -9824,18 +9779,62 @@
       <w:pPr>
         <w:pStyle w:val="Heading2"/>
       </w:pPr>
-      <w:bookmarkStart w:id="18" w:name="_Toc473015264"/>
+      <w:bookmarkStart w:id="17" w:name="_Toc473015264"/>
       <w:r>
         <w:t>Footer</w:t>
       </w:r>
+      <w:bookmarkEnd w:id="17"/>
+    </w:p>
+    <w:p>
+      <w:pPr>
+        <w:jc w:val="left"/>
+      </w:pPr>
+      <w:r>
+        <w:t xml:space="preserve">Please refer to </w:t>
+      </w:r>
+      <w:proofErr w:type="spellStart"/>
+      <w:r>
+        <w:t>User_Guide-Home_page</w:t>
+      </w:r>
+      <w:proofErr w:type="spellEnd"/>
+      <w:r>
+        <w:t xml:space="preserve"> “Homepage Common DCR Break-up” for information on Footer component</w:t>
+      </w:r>
+    </w:p>
+    <w:p/>
+    <w:p>
+      <w:pPr>
+        <w:pStyle w:val="Heading1"/>
+      </w:pPr>
+      <w:bookmarkStart w:id="18" w:name="_Requirements"/>
+      <w:bookmarkStart w:id="19" w:name="_Toc473015265"/>
+      <w:bookmarkStart w:id="20" w:name="_Toc463246272"/>
       <w:bookmarkEnd w:id="18"/>
-    </w:p>
-    <w:p>
-      <w:pPr>
-        <w:jc w:val="left"/>
-      </w:pPr>
-      <w:r>
-        <w:t xml:space="preserve">Please refer to </w:t>
+      <w:r>
+        <w:t>P</w:t>
+      </w:r>
+      <w:r>
+        <w:t xml:space="preserve">roduct </w:t>
+      </w:r>
+      <w:proofErr w:type="gramStart"/>
+      <w:r>
+        <w:t>Landing</w:t>
+      </w:r>
+      <w:proofErr w:type="gramEnd"/>
+      <w:r>
+        <w:t xml:space="preserve"> specific DCR Break-up</w:t>
+      </w:r>
+      <w:bookmarkEnd w:id="19"/>
+    </w:p>
+    <w:p>
+      <w:r>
+        <w:t>In this section, a brief exp</w:t>
+      </w:r>
+      <w:r>
+        <w:t>lanation of each Product Landing</w:t>
+      </w:r>
+      <w:r>
+        <w:t xml:space="preserve"> specific component DCR will be made. Please refer to </w:t>
       </w:r>
       <w:proofErr w:type="spellStart"/>
       <w:r>
@@ -9843,67 +9842,22 @@
       </w:r>
       <w:proofErr w:type="spellEnd"/>
       <w:r>
-        <w:t xml:space="preserve"> “Homepage Common DCR Break-up” for information on Footer component</w:t>
+        <w:t xml:space="preserve"> on how to navigate and select edit DCR’s.</w:t>
       </w:r>
     </w:p>
     <w:p/>
     <w:p>
       <w:pPr>
-        <w:pStyle w:val="Heading1"/>
-      </w:pPr>
-      <w:bookmarkStart w:id="19" w:name="_Requirements"/>
-      <w:bookmarkStart w:id="20" w:name="_Toc463246272"/>
-      <w:bookmarkStart w:id="21" w:name="_Toc473015265"/>
-      <w:bookmarkEnd w:id="19"/>
-      <w:r>
-        <w:lastRenderedPageBreak/>
-        <w:t>P</w:t>
-      </w:r>
-      <w:r>
-        <w:t xml:space="preserve">roduct </w:t>
-      </w:r>
-      <w:proofErr w:type="gramStart"/>
+        <w:pStyle w:val="Heading2"/>
+      </w:pPr>
+      <w:bookmarkStart w:id="21" w:name="_Toc473015266"/>
+      <w:r>
+        <w:t xml:space="preserve">Product </w:t>
+      </w:r>
       <w:r>
         <w:t>Landing</w:t>
       </w:r>
-      <w:proofErr w:type="gramEnd"/>
-      <w:r>
-        <w:t xml:space="preserve"> specific DCR Break-up</w:t>
-      </w:r>
       <w:bookmarkEnd w:id="21"/>
-    </w:p>
-    <w:p>
-      <w:r>
-        <w:t>In this section, a brief exp</w:t>
-      </w:r>
-      <w:r>
-        <w:t>lanation of each Product Landing</w:t>
-      </w:r>
-      <w:r>
-        <w:t xml:space="preserve"> specific component DCR will be made. Please refer to </w:t>
-      </w:r>
-      <w:proofErr w:type="spellStart"/>
-      <w:r>
-        <w:t>User_Guide-Home_page</w:t>
-      </w:r>
-      <w:proofErr w:type="spellEnd"/>
-      <w:r>
-        <w:t xml:space="preserve"> on how to navigate and select edit DCR’s.</w:t>
-      </w:r>
-    </w:p>
-    <w:p/>
-    <w:p>
-      <w:pPr>
-        <w:pStyle w:val="Heading2"/>
-      </w:pPr>
-      <w:bookmarkStart w:id="22" w:name="_Toc473015266"/>
-      <w:r>
-        <w:t xml:space="preserve">Product </w:t>
-      </w:r>
-      <w:r>
-        <w:t>Landing</w:t>
-      </w:r>
-      <w:bookmarkEnd w:id="22"/>
     </w:p>
     <w:bookmarkEnd w:id="20"/>
     <w:p>
@@ -10179,7 +10133,6 @@
       <w:r>
         <w:rPr>
           <w:noProof/>
-          <w:lang w:eastAsia="ja-JP"/>
         </w:rPr>
         <w:drawing>
           <wp:inline distT="0" distB="0" distL="0" distR="0" wp14:anchorId="225B7E10" wp14:editId="2AFFED14">
@@ -10255,7 +10208,6 @@
       <w:r>
         <w:rPr>
           <w:noProof/>
-          <w:lang w:eastAsia="ja-JP"/>
         </w:rPr>
         <w:drawing>
           <wp:inline distT="0" distB="0" distL="0" distR="0" wp14:anchorId="7BE69593" wp14:editId="58053258">
@@ -10331,7 +10283,6 @@
       <w:r>
         <w:rPr>
           <w:noProof/>
-          <w:lang w:eastAsia="ja-JP"/>
         </w:rPr>
         <w:drawing>
           <wp:inline distT="0" distB="0" distL="0" distR="0" wp14:anchorId="5F58D193" wp14:editId="6D6CD97A">
@@ -10409,7 +10360,6 @@
           <w:rFonts w:ascii="Arial" w:hAnsi="Arial" w:cs="Arial"/>
           <w:noProof/>
           <w:sz w:val="20"/>
-          <w:lang w:eastAsia="ja-JP"/>
         </w:rPr>
         <w:drawing>
           <wp:inline distT="0" distB="0" distL="0" distR="0" wp14:anchorId="49379B93" wp14:editId="31DBD57A">
@@ -10509,7 +10459,6 @@
           <w:rFonts w:ascii="Arial" w:hAnsi="Arial" w:cs="Arial"/>
           <w:noProof/>
           <w:sz w:val="20"/>
-          <w:lang w:eastAsia="ja-JP"/>
         </w:rPr>
         <w:drawing>
           <wp:inline distT="0" distB="0" distL="0" distR="0" wp14:anchorId="0E733EA8" wp14:editId="25E69C18">
@@ -10601,7 +10550,6 @@
           <w:rFonts w:ascii="Arial" w:hAnsi="Arial" w:cs="Arial"/>
           <w:sz w:val="20"/>
         </w:rPr>
-        <w:lastRenderedPageBreak/>
         <w:t>The Tile Details Container has the following fields</w:t>
       </w:r>
     </w:p>
@@ -10644,7 +10592,6 @@
           <w:rFonts w:ascii="Arial" w:hAnsi="Arial" w:cs="Arial"/>
           <w:noProof/>
           <w:sz w:val="20"/>
-          <w:lang w:eastAsia="ja-JP"/>
         </w:rPr>
         <w:drawing>
           <wp:inline distT="0" distB="0" distL="0" distR="0" wp14:anchorId="7E3E41CF" wp14:editId="347CB340">
@@ -10728,7 +10675,6 @@
           <w:rFonts w:ascii="Arial" w:hAnsi="Arial" w:cs="Arial"/>
           <w:noProof/>
           <w:sz w:val="20"/>
-          <w:lang w:eastAsia="ja-JP"/>
         </w:rPr>
         <w:drawing>
           <wp:inline distT="0" distB="0" distL="0" distR="0" wp14:anchorId="484EF543" wp14:editId="5B38C32B">
@@ -10812,7 +10758,6 @@
           <w:rFonts w:ascii="Arial" w:hAnsi="Arial" w:cs="Arial"/>
           <w:noProof/>
           <w:sz w:val="20"/>
-          <w:lang w:eastAsia="ja-JP"/>
         </w:rPr>
         <w:drawing>
           <wp:inline distT="0" distB="0" distL="0" distR="0" wp14:anchorId="2EDFE57B" wp14:editId="0DB6AA9E">
@@ -10894,7 +10839,6 @@
       <w:r>
         <w:rPr>
           <w:noProof/>
-          <w:lang w:eastAsia="ja-JP"/>
         </w:rPr>
         <w:drawing>
           <wp:inline distT="0" distB="0" distL="0" distR="0" wp14:anchorId="15A31147" wp14:editId="2BDA87FB">
@@ -10976,7 +10920,6 @@
       <w:r>
         <w:rPr>
           <w:noProof/>
-          <w:lang w:eastAsia="ja-JP"/>
         </w:rPr>
         <w:drawing>
           <wp:inline distT="0" distB="0" distL="0" distR="0" wp14:anchorId="67F06D03" wp14:editId="0D92F298">
@@ -11052,7 +10995,6 @@
       <w:r>
         <w:rPr>
           <w:noProof/>
-          <w:lang w:eastAsia="ja-JP"/>
         </w:rPr>
         <w:drawing>
           <wp:inline distT="0" distB="0" distL="0" distR="0" wp14:anchorId="024BCCA5" wp14:editId="30F69063">
@@ -11128,7 +11070,6 @@
       <w:r>
         <w:rPr>
           <w:noProof/>
-          <w:lang w:eastAsia="ja-JP"/>
         </w:rPr>
         <w:drawing>
           <wp:inline distT="0" distB="0" distL="0" distR="0" wp14:anchorId="5F6B7FF9" wp14:editId="3A1966EC">
@@ -11197,12 +11138,11 @@
       <w:pPr>
         <w:pStyle w:val="Heading2"/>
       </w:pPr>
-      <w:bookmarkStart w:id="23" w:name="_Toc473015267"/>
-      <w:r>
-        <w:lastRenderedPageBreak/>
+      <w:bookmarkStart w:id="22" w:name="_Toc473015267"/>
+      <w:r>
         <w:t>Apply Now Fixed Bottom</w:t>
       </w:r>
-      <w:bookmarkEnd w:id="23"/>
+      <w:bookmarkEnd w:id="22"/>
     </w:p>
     <w:p>
       <w:pPr>
@@ -11248,7 +11188,7 @@
       <w:r>
         <w:rPr>
           <w:noProof/>
-          <w:lang w:val="en-US" w:eastAsia="ja-JP"/>
+          <w:lang w:val="en-US" w:eastAsia="en-US"/>
         </w:rPr>
         <w:drawing>
           <wp:inline distT="0" distB="0" distL="0" distR="0" wp14:anchorId="17482E42" wp14:editId="6C4E5659">
@@ -11339,7 +11279,7 @@
       <w:r>
         <w:rPr>
           <w:noProof/>
-          <w:lang w:val="en-US" w:eastAsia="ja-JP"/>
+          <w:lang w:val="en-US" w:eastAsia="en-US"/>
         </w:rPr>
         <w:drawing>
           <wp:inline distT="0" distB="0" distL="0" distR="0" wp14:anchorId="525A8ADF" wp14:editId="4357EB20">
@@ -11388,42 +11328,41 @@
       <w:pPr>
         <w:pStyle w:val="Heading1"/>
       </w:pPr>
-      <w:bookmarkStart w:id="24" w:name="_Toc473015268"/>
-      <w:r>
-        <w:lastRenderedPageBreak/>
+      <w:bookmarkStart w:id="23" w:name="_Toc473015268"/>
+      <w:r>
         <w:t>Resources</w:t>
       </w:r>
+      <w:bookmarkEnd w:id="23"/>
+    </w:p>
+    <w:p>
+      <w:r>
+        <w:t>This section provides a list of the necessary resources (CSS &amp; JavaSc</w:t>
+      </w:r>
+      <w:r>
+        <w:t>ript) to create a Product Landing</w:t>
+      </w:r>
+      <w:r>
+        <w:t xml:space="preserve"> template. On how to create a template please refer to the </w:t>
+      </w:r>
+      <w:proofErr w:type="spellStart"/>
+      <w:r>
+        <w:t>User_Guide-Home_Page</w:t>
+      </w:r>
+      <w:proofErr w:type="spellEnd"/>
+      <w:r>
+        <w:t>.</w:t>
+      </w:r>
+    </w:p>
+    <w:p/>
+    <w:p>
+      <w:pPr>
+        <w:pStyle w:val="Heading2"/>
+      </w:pPr>
+      <w:bookmarkStart w:id="24" w:name="_Toc473015269"/>
+      <w:r>
+        <w:t>CSS Resources</w:t>
+      </w:r>
       <w:bookmarkEnd w:id="24"/>
-    </w:p>
-    <w:p>
-      <w:r>
-        <w:t>This section provides a list of the necessary resources (CSS &amp; JavaSc</w:t>
-      </w:r>
-      <w:r>
-        <w:t>ript) to create a Product Landing</w:t>
-      </w:r>
-      <w:r>
-        <w:t xml:space="preserve"> template. On how to create a template please refer to the </w:t>
-      </w:r>
-      <w:proofErr w:type="spellStart"/>
-      <w:r>
-        <w:t>User_Guide-Home_Page</w:t>
-      </w:r>
-      <w:proofErr w:type="spellEnd"/>
-      <w:r>
-        <w:t>.</w:t>
-      </w:r>
-    </w:p>
-    <w:p/>
-    <w:p>
-      <w:pPr>
-        <w:pStyle w:val="Heading2"/>
-      </w:pPr>
-      <w:bookmarkStart w:id="25" w:name="_Toc473015269"/>
-      <w:r>
-        <w:t>CSS Resources</w:t>
-      </w:r>
-      <w:bookmarkEnd w:id="25"/>
     </w:p>
     <w:p>
       <w:pPr>
@@ -12013,11 +11952,11 @@
       <w:pPr>
         <w:pStyle w:val="Heading2"/>
       </w:pPr>
-      <w:bookmarkStart w:id="26" w:name="_Toc473015270"/>
+      <w:bookmarkStart w:id="25" w:name="_Toc473015270"/>
       <w:r>
         <w:t>JavaScript Resources</w:t>
       </w:r>
-      <w:bookmarkEnd w:id="26"/>
+      <w:bookmarkEnd w:id="25"/>
     </w:p>
     <w:p>
       <w:r>
@@ -12707,7 +12646,7 @@
         <w:rStyle w:val="PageNumber"/>
         <w:noProof/>
       </w:rPr>
-      <w:t>2</w:t>
+      <w:t>21</w:t>
     </w:r>
     <w:r>
       <w:rPr>
@@ -16927,7 +16866,7 @@
 </file>
 
 <file path=customXml/itemProps1.xml><?xml version="1.0" encoding="utf-8"?>
-<ds:datastoreItem xmlns:ds="http://schemas.openxmlformats.org/officeDocument/2006/customXml" ds:itemID="{C710D65F-1D8A-4DFE-B61B-08961E2A8E16}">
+<ds:datastoreItem xmlns:ds="http://schemas.openxmlformats.org/officeDocument/2006/customXml" ds:itemID="{7F353612-D833-40DC-AD87-2597359FCE29}">
   <ds:schemaRefs>
     <ds:schemaRef ds:uri="http://schemas.openxmlformats.org/officeDocument/2006/bibliography"/>
   </ds:schemaRefs>

</xml_diff>